<commit_message>
protect routes, record user activities, adjust non-sell Agreement to avoid bugs
</commit_message>
<xml_diff>
--- a/public/data/templates/commercial invoice wo.docx
+++ b/public/data/templates/commercial invoice wo.docx
@@ -76,48 +76,54 @@
       <w:r>
         <w:t>DUBAI, UAE.</w:t>
       </w:r>
+    </w:p>
+    <w:p>
+      <w:pPr>
+        <w:spacing w:line="240" w:lineRule="auto"/>
+      </w:pPr>
+    </w:p>
+    <w:p>
+      <w:pPr>
+        <w:spacing w:line="240" w:lineRule="auto"/>
+      </w:pPr>
+      <w:r>
+        <w:t>V/RE: CONTRACT NO. KZM/W/2303</w:t>
+      </w:r>
+    </w:p>
+    <w:p>
+      <w:pPr>
+        <w:spacing w:line="240" w:lineRule="auto"/>
+      </w:pPr>
+      <w:r>
+        <w:t>ITSCI SHIPMENT NO. KZM/RW/0000022</w:t>
+      </w:r>
+    </w:p>
+    <w:p>
+      <w:pPr>
+        <w:spacing w:line="240" w:lineRule="auto"/>
+      </w:pPr>
+    </w:p>
+    <w:p>
+      <w:pPr>
+        <w:spacing w:line="240" w:lineRule="auto"/>
+      </w:pPr>
+      <w:r>
+        <w:t>NET WEIGHT</w:t>
+      </w:r>
+      <w:r>
+        <w:tab/>
+      </w:r>
+      <w:r>
+        <w:tab/>
+        <w:t>: 24, 786.50 KG (MO</w:t>
+      </w:r>
+      <w:r>
+        <w:t>I</w:t>
+      </w:r>
       <w:bookmarkStart w:id="0" w:name="_GoBack"/>
       <w:bookmarkEnd w:id="0"/>
-    </w:p>
-    <w:p>
-      <w:pPr>
-        <w:spacing w:line="240" w:lineRule="auto"/>
-      </w:pPr>
-    </w:p>
-    <w:p>
-      <w:pPr>
-        <w:spacing w:line="240" w:lineRule="auto"/>
-      </w:pPr>
-      <w:r>
-        <w:t>V/RE: CONTRACT NO. KZM/W/2303</w:t>
-      </w:r>
-    </w:p>
-    <w:p>
-      <w:pPr>
-        <w:spacing w:line="240" w:lineRule="auto"/>
-      </w:pPr>
-      <w:r>
-        <w:t>ITSCI SHIPMENT NO. KZM/RW/0000022</w:t>
-      </w:r>
-    </w:p>
-    <w:p>
-      <w:pPr>
-        <w:spacing w:line="240" w:lineRule="auto"/>
-      </w:pPr>
-    </w:p>
-    <w:p>
-      <w:pPr>
-        <w:spacing w:line="240" w:lineRule="auto"/>
-      </w:pPr>
-      <w:r>
-        <w:t>NET WEIGHT</w:t>
-      </w:r>
-      <w:r>
-        <w:tab/>
-      </w:r>
-      <w:r>
-        <w:tab/>
-        <w:t>: 24, 786.50 KG (MOSISTURE = 1.112%)</w:t>
+      <w:r>
+        <w:t>STURE = 1.112%)</w:t>
       </w:r>
     </w:p>
     <w:p>

</xml_diff>